<commit_message>
Lesson 3.13 - CHILDREN of PROPS
</commit_message>
<xml_diff>
--- a/myNotesAboutReact.docx
+++ b/myNotesAboutReact.docx
@@ -2105,6 +2105,422 @@
         <w:t>JSX )</w:t>
       </w:r>
       <w:proofErr w:type="gramEnd"/>
+    </w:p>
+    <w:p>
+      <w:r>
+        <w:br w:type="page"/>
+      </w:r>
+    </w:p>
+    <w:p>
+      <w:pPr>
+        <w:spacing w:after="0" w:line="240" w:lineRule="auto"/>
+        <w:ind w:firstLine="360"/>
+        <w:jc w:val="center"/>
+        <w:rPr>
+          <w:b/>
+          <w:bCs/>
+        </w:rPr>
+      </w:pPr>
+      <w:r>
+        <w:rPr>
+          <w:b/>
+          <w:bCs/>
+        </w:rPr>
+        <w:lastRenderedPageBreak/>
+        <w:t>Lesson 3.12 – PROPS</w:t>
+      </w:r>
+    </w:p>
+    <w:p>
+      <w:pPr>
+        <w:spacing w:after="0" w:line="240" w:lineRule="auto"/>
+        <w:ind w:firstLine="360"/>
+        <w:jc w:val="center"/>
+      </w:pPr>
+      <w:r>
+        <w:rPr>
+          <w:noProof/>
+        </w:rPr>
+        <w:drawing>
+          <wp:inline distT="0" distB="0" distL="0" distR="0" wp14:anchorId="204253C6" wp14:editId="4C95A49A">
+            <wp:extent cx="5338234" cy="3522174"/>
+            <wp:effectExtent l="0" t="0" r="0" b="2540"/>
+            <wp:docPr id="3" name="Рисунок 3"/>
+            <wp:cNvGraphicFramePr>
+              <a:graphicFrameLocks xmlns:a="http://schemas.openxmlformats.org/drawingml/2006/main" noChangeAspect="1"/>
+            </wp:cNvGraphicFramePr>
+            <a:graphic xmlns:a="http://schemas.openxmlformats.org/drawingml/2006/main">
+              <a:graphicData uri="http://schemas.openxmlformats.org/drawingml/2006/picture">
+                <pic:pic xmlns:pic="http://schemas.openxmlformats.org/drawingml/2006/picture">
+                  <pic:nvPicPr>
+                    <pic:cNvPr id="1" name=""/>
+                    <pic:cNvPicPr/>
+                  </pic:nvPicPr>
+                  <pic:blipFill>
+                    <a:blip r:embed="rId14"/>
+                    <a:stretch>
+                      <a:fillRect/>
+                    </a:stretch>
+                  </pic:blipFill>
+                  <pic:spPr>
+                    <a:xfrm>
+                      <a:off x="0" y="0"/>
+                      <a:ext cx="5358484" cy="3535535"/>
+                    </a:xfrm>
+                    <a:prstGeom prst="rect">
+                      <a:avLst/>
+                    </a:prstGeom>
+                  </pic:spPr>
+                </pic:pic>
+              </a:graphicData>
+            </a:graphic>
+          </wp:inline>
+        </w:drawing>
+      </w:r>
+    </w:p>
+    <w:p>
+      <w:pPr>
+        <w:spacing w:after="0" w:line="240" w:lineRule="auto"/>
+        <w:ind w:firstLine="360"/>
+        <w:jc w:val="center"/>
+      </w:pPr>
+    </w:p>
+    <w:p>
+      <w:pPr>
+        <w:spacing w:after="0" w:line="240" w:lineRule="auto"/>
+        <w:ind w:firstLine="360"/>
+        <w:jc w:val="center"/>
+      </w:pPr>
+      <w:r>
+        <w:rPr>
+          <w:noProof/>
+        </w:rPr>
+        <w:drawing>
+          <wp:inline distT="0" distB="0" distL="0" distR="0" wp14:anchorId="0C5F6BB5" wp14:editId="676749E2">
+            <wp:extent cx="5588000" cy="2037827"/>
+            <wp:effectExtent l="0" t="0" r="0" b="635"/>
+            <wp:docPr id="12" name="Рисунок 12"/>
+            <wp:cNvGraphicFramePr>
+              <a:graphicFrameLocks xmlns:a="http://schemas.openxmlformats.org/drawingml/2006/main" noChangeAspect="1"/>
+            </wp:cNvGraphicFramePr>
+            <a:graphic xmlns:a="http://schemas.openxmlformats.org/drawingml/2006/main">
+              <a:graphicData uri="http://schemas.openxmlformats.org/drawingml/2006/picture">
+                <pic:pic xmlns:pic="http://schemas.openxmlformats.org/drawingml/2006/picture">
+                  <pic:nvPicPr>
+                    <pic:cNvPr id="1" name=""/>
+                    <pic:cNvPicPr/>
+                  </pic:nvPicPr>
+                  <pic:blipFill>
+                    <a:blip r:embed="rId15"/>
+                    <a:stretch>
+                      <a:fillRect/>
+                    </a:stretch>
+                  </pic:blipFill>
+                  <pic:spPr>
+                    <a:xfrm>
+                      <a:off x="0" y="0"/>
+                      <a:ext cx="5647831" cy="2059646"/>
+                    </a:xfrm>
+                    <a:prstGeom prst="rect">
+                      <a:avLst/>
+                    </a:prstGeom>
+                  </pic:spPr>
+                </pic:pic>
+              </a:graphicData>
+            </a:graphic>
+          </wp:inline>
+        </w:drawing>
+      </w:r>
+    </w:p>
+    <w:p>
+      <w:pPr>
+        <w:spacing w:after="0" w:line="240" w:lineRule="auto"/>
+        <w:ind w:firstLine="360"/>
+        <w:jc w:val="center"/>
+      </w:pPr>
+    </w:p>
+    <w:p>
+      <w:pPr>
+        <w:spacing w:after="0" w:line="240" w:lineRule="auto"/>
+        <w:ind w:firstLine="360"/>
+        <w:jc w:val="center"/>
+      </w:pPr>
+      <w:r>
+        <w:rPr>
+          <w:noProof/>
+        </w:rPr>
+        <w:drawing>
+          <wp:inline distT="0" distB="0" distL="0" distR="0" wp14:anchorId="71F28158" wp14:editId="765E7B6C">
+            <wp:extent cx="3903133" cy="2861239"/>
+            <wp:effectExtent l="0" t="0" r="2540" b="0"/>
+            <wp:docPr id="13" name="Рисунок 13"/>
+            <wp:cNvGraphicFramePr>
+              <a:graphicFrameLocks xmlns:a="http://schemas.openxmlformats.org/drawingml/2006/main" noChangeAspect="1"/>
+            </wp:cNvGraphicFramePr>
+            <a:graphic xmlns:a="http://schemas.openxmlformats.org/drawingml/2006/main">
+              <a:graphicData uri="http://schemas.openxmlformats.org/drawingml/2006/picture">
+                <pic:pic xmlns:pic="http://schemas.openxmlformats.org/drawingml/2006/picture">
+                  <pic:nvPicPr>
+                    <pic:cNvPr id="1" name=""/>
+                    <pic:cNvPicPr/>
+                  </pic:nvPicPr>
+                  <pic:blipFill>
+                    <a:blip r:embed="rId16"/>
+                    <a:stretch>
+                      <a:fillRect/>
+                    </a:stretch>
+                  </pic:blipFill>
+                  <pic:spPr>
+                    <a:xfrm>
+                      <a:off x="0" y="0"/>
+                      <a:ext cx="3977773" cy="2915955"/>
+                    </a:xfrm>
+                    <a:prstGeom prst="rect">
+                      <a:avLst/>
+                    </a:prstGeom>
+                  </pic:spPr>
+                </pic:pic>
+              </a:graphicData>
+            </a:graphic>
+          </wp:inline>
+        </w:drawing>
+      </w:r>
+    </w:p>
+    <w:p>
+      <w:r>
+        <w:br w:type="page"/>
+      </w:r>
+    </w:p>
+    <w:p>
+      <w:pPr>
+        <w:spacing w:after="0" w:line="240" w:lineRule="auto"/>
+        <w:ind w:firstLine="360"/>
+        <w:jc w:val="center"/>
+        <w:rPr>
+          <w:b/>
+          <w:bCs/>
+        </w:rPr>
+      </w:pPr>
+      <w:r>
+        <w:rPr>
+          <w:b/>
+          <w:bCs/>
+        </w:rPr>
+        <w:lastRenderedPageBreak/>
+        <w:t>Lesson 3.1</w:t>
+      </w:r>
+      <w:r>
+        <w:rPr>
+          <w:b/>
+          <w:bCs/>
+        </w:rPr>
+        <w:t>3</w:t>
+      </w:r>
+      <w:r>
+        <w:rPr>
+          <w:b/>
+          <w:bCs/>
+        </w:rPr>
+        <w:t xml:space="preserve"> – </w:t>
+      </w:r>
+      <w:r>
+        <w:rPr>
+          <w:b/>
+          <w:bCs/>
+        </w:rPr>
+        <w:t xml:space="preserve">CHILDREN of </w:t>
+      </w:r>
+      <w:r>
+        <w:rPr>
+          <w:b/>
+          <w:bCs/>
+        </w:rPr>
+        <w:t>PROPS</w:t>
+      </w:r>
+    </w:p>
+    <w:p>
+      <w:pPr>
+        <w:spacing w:after="0" w:line="240" w:lineRule="auto"/>
+        <w:ind w:firstLine="360"/>
+        <w:jc w:val="center"/>
+        <w:rPr>
+          <w:b/>
+          <w:bCs/>
+        </w:rPr>
+      </w:pPr>
+    </w:p>
+    <w:p>
+      <w:pPr>
+        <w:spacing w:after="0" w:line="240" w:lineRule="auto"/>
+        <w:ind w:firstLine="360"/>
+        <w:jc w:val="center"/>
+        <w:rPr>
+          <w:b/>
+          <w:bCs/>
+        </w:rPr>
+      </w:pPr>
+      <w:r>
+        <w:rPr>
+          <w:noProof/>
+        </w:rPr>
+        <w:drawing>
+          <wp:inline distT="0" distB="0" distL="0" distR="0" wp14:anchorId="4E1D3D37" wp14:editId="52C2441E">
+            <wp:extent cx="4817533" cy="3178615"/>
+            <wp:effectExtent l="0" t="0" r="2540" b="3175"/>
+            <wp:docPr id="16" name="Рисунок 16"/>
+            <wp:cNvGraphicFramePr>
+              <a:graphicFrameLocks xmlns:a="http://schemas.openxmlformats.org/drawingml/2006/main" noChangeAspect="1"/>
+            </wp:cNvGraphicFramePr>
+            <a:graphic xmlns:a="http://schemas.openxmlformats.org/drawingml/2006/main">
+              <a:graphicData uri="http://schemas.openxmlformats.org/drawingml/2006/picture">
+                <pic:pic xmlns:pic="http://schemas.openxmlformats.org/drawingml/2006/picture">
+                  <pic:nvPicPr>
+                    <pic:cNvPr id="1" name=""/>
+                    <pic:cNvPicPr/>
+                  </pic:nvPicPr>
+                  <pic:blipFill>
+                    <a:blip r:embed="rId14"/>
+                    <a:stretch>
+                      <a:fillRect/>
+                    </a:stretch>
+                  </pic:blipFill>
+                  <pic:spPr>
+                    <a:xfrm>
+                      <a:off x="0" y="0"/>
+                      <a:ext cx="4843091" cy="3195478"/>
+                    </a:xfrm>
+                    <a:prstGeom prst="rect">
+                      <a:avLst/>
+                    </a:prstGeom>
+                  </pic:spPr>
+                </pic:pic>
+              </a:graphicData>
+            </a:graphic>
+          </wp:inline>
+        </w:drawing>
+      </w:r>
+    </w:p>
+    <w:p>
+      <w:pPr>
+        <w:spacing w:after="0" w:line="240" w:lineRule="auto"/>
+        <w:ind w:firstLine="360"/>
+        <w:jc w:val="center"/>
+        <w:rPr>
+          <w:b/>
+          <w:bCs/>
+        </w:rPr>
+      </w:pPr>
+    </w:p>
+    <w:p>
+      <w:pPr>
+        <w:spacing w:after="0" w:line="240" w:lineRule="auto"/>
+        <w:ind w:firstLine="360"/>
+        <w:jc w:val="center"/>
+        <w:rPr>
+          <w:b/>
+          <w:bCs/>
+        </w:rPr>
+      </w:pPr>
+      <w:r>
+        <w:rPr>
+          <w:noProof/>
+        </w:rPr>
+        <w:drawing>
+          <wp:inline distT="0" distB="0" distL="0" distR="0" wp14:anchorId="171DBC0E" wp14:editId="75616BB1">
+            <wp:extent cx="5236633" cy="2188789"/>
+            <wp:effectExtent l="0" t="0" r="2540" b="2540"/>
+            <wp:docPr id="15" name="Рисунок 15"/>
+            <wp:cNvGraphicFramePr>
+              <a:graphicFrameLocks xmlns:a="http://schemas.openxmlformats.org/drawingml/2006/main" noChangeAspect="1"/>
+            </wp:cNvGraphicFramePr>
+            <a:graphic xmlns:a="http://schemas.openxmlformats.org/drawingml/2006/main">
+              <a:graphicData uri="http://schemas.openxmlformats.org/drawingml/2006/picture">
+                <pic:pic xmlns:pic="http://schemas.openxmlformats.org/drawingml/2006/picture">
+                  <pic:nvPicPr>
+                    <pic:cNvPr id="1" name=""/>
+                    <pic:cNvPicPr/>
+                  </pic:nvPicPr>
+                  <pic:blipFill>
+                    <a:blip r:embed="rId17"/>
+                    <a:stretch>
+                      <a:fillRect/>
+                    </a:stretch>
+                  </pic:blipFill>
+                  <pic:spPr>
+                    <a:xfrm>
+                      <a:off x="0" y="0"/>
+                      <a:ext cx="5271352" cy="2203301"/>
+                    </a:xfrm>
+                    <a:prstGeom prst="rect">
+                      <a:avLst/>
+                    </a:prstGeom>
+                  </pic:spPr>
+                </pic:pic>
+              </a:graphicData>
+            </a:graphic>
+          </wp:inline>
+        </w:drawing>
+      </w:r>
+    </w:p>
+    <w:p>
+      <w:pPr>
+        <w:spacing w:after="0" w:line="240" w:lineRule="auto"/>
+        <w:rPr>
+          <w:b/>
+          <w:bCs/>
+        </w:rPr>
+      </w:pPr>
+    </w:p>
+    <w:p>
+      <w:pPr>
+        <w:spacing w:after="0" w:line="240" w:lineRule="auto"/>
+        <w:ind w:firstLine="360"/>
+        <w:jc w:val="center"/>
+      </w:pPr>
+      <w:r>
+        <w:rPr>
+          <w:noProof/>
+        </w:rPr>
+        <w:drawing>
+          <wp:inline distT="0" distB="0" distL="0" distR="0" wp14:anchorId="18F9DB22" wp14:editId="18BAB38D">
+            <wp:extent cx="4157134" cy="3037675"/>
+            <wp:effectExtent l="0" t="0" r="0" b="0"/>
+            <wp:docPr id="14" name="Рисунок 14"/>
+            <wp:cNvGraphicFramePr>
+              <a:graphicFrameLocks xmlns:a="http://schemas.openxmlformats.org/drawingml/2006/main" noChangeAspect="1"/>
+            </wp:cNvGraphicFramePr>
+            <a:graphic xmlns:a="http://schemas.openxmlformats.org/drawingml/2006/main">
+              <a:graphicData uri="http://schemas.openxmlformats.org/drawingml/2006/picture">
+                <pic:pic xmlns:pic="http://schemas.openxmlformats.org/drawingml/2006/picture">
+                  <pic:nvPicPr>
+                    <pic:cNvPr id="1" name=""/>
+                    <pic:cNvPicPr/>
+                  </pic:nvPicPr>
+                  <pic:blipFill>
+                    <a:blip r:embed="rId18"/>
+                    <a:stretch>
+                      <a:fillRect/>
+                    </a:stretch>
+                  </pic:blipFill>
+                  <pic:spPr>
+                    <a:xfrm>
+                      <a:off x="0" y="0"/>
+                      <a:ext cx="4187942" cy="3060186"/>
+                    </a:xfrm>
+                    <a:prstGeom prst="rect">
+                      <a:avLst/>
+                    </a:prstGeom>
+                  </pic:spPr>
+                </pic:pic>
+              </a:graphicData>
+            </a:graphic>
+          </wp:inline>
+        </w:drawing>
+      </w:r>
+    </w:p>
+    <w:p>
+      <w:r>
+        <w:br w:type="page"/>
+      </w:r>
     </w:p>
     <w:p>
       <w:pPr>
@@ -3079,7 +3495,7 @@
 </file>
 
 <file path=customXml/itemProps1.xml><?xml version="1.0" encoding="utf-8"?>
-<ds:datastoreItem xmlns:ds="http://schemas.openxmlformats.org/officeDocument/2006/customXml" ds:itemID="{60B83EEE-E89D-40A4-8618-228C64923FCD}">
+<ds:datastoreItem xmlns:ds="http://schemas.openxmlformats.org/officeDocument/2006/customXml" ds:itemID="{6D819619-0678-48CA-ADF1-4C328C953B10}">
   <ds:schemaRefs>
     <ds:schemaRef ds:uri="http://schemas.openxmlformats.org/officeDocument/2006/bibliography"/>
   </ds:schemaRefs>

</xml_diff>